<commit_message>
preparing manuscript for submission
</commit_message>
<xml_diff>
--- a/v2/Conservation_biology/cover_page.docx
+++ b/v2/Conservation_biology/cover_page.docx
@@ -109,25 +109,7 @@
           <w:sz w:val="24"/>
           <w:szCs w:val="24"/>
         </w:rPr>
-        <w:t xml:space="preserve">Article Impact </w:t>
-      </w:r>
-      <w:commentRangeStart w:id="0"/>
-      <w:r>
-        <w:rPr>
-          <w:rFonts w:ascii="Times New Roman" w:eastAsia="Times New Roman" w:hAnsi="Times New Roman" w:cs="Times New Roman"/>
-          <w:b/>
-          <w:sz w:val="24"/>
-          <w:szCs w:val="24"/>
-        </w:rPr>
-        <w:t>Statement</w:t>
-      </w:r>
-      <w:commentRangeEnd w:id="0"/>
-      <w:r>
-        <w:rPr>
-          <w:rStyle w:val="CommentReference"/>
-          <w:b/>
-        </w:rPr>
-        <w:commentReference w:id="0"/>
+        <w:t>Article Impact Statement</w:t>
       </w:r>
       <w:r>
         <w:rPr>
@@ -766,7 +748,7 @@
         </w:rPr>
         <w:tab/>
       </w:r>
-      <w:hyperlink r:id="rId10" w:history="1">
+      <w:hyperlink r:id="rId6" w:history="1">
         <w:r>
           <w:rPr>
             <w:rStyle w:val="Hyperlink"/>
@@ -774,25 +756,7 @@
             <w:sz w:val="24"/>
             <w:szCs w:val="24"/>
           </w:rPr>
-          <w:t>d</w:t>
-        </w:r>
-        <w:r>
-          <w:rPr>
-            <w:rStyle w:val="Hyperlink"/>
-            <w:rFonts w:ascii="Times New Roman" w:eastAsia="Times New Roman" w:hAnsi="Times New Roman" w:cs="Times New Roman"/>
-            <w:sz w:val="24"/>
-            <w:szCs w:val="24"/>
-          </w:rPr>
-          <w:t>m</w:t>
-        </w:r>
-        <w:r>
-          <w:rPr>
-            <w:rStyle w:val="Hyperlink"/>
-            <w:rFonts w:ascii="Times New Roman" w:eastAsia="Times New Roman" w:hAnsi="Times New Roman" w:cs="Times New Roman"/>
-            <w:sz w:val="24"/>
-            <w:szCs w:val="24"/>
-          </w:rPr>
-          <w:t>ontecino@wcs.org</w:t>
+          <w:t>dmontecino@wcs.org</w:t>
         </w:r>
       </w:hyperlink>
     </w:p>
@@ -843,7 +807,7 @@
         </w:rPr>
         <w:t>Thanks to all responders to our survey and the SMART Partnership (</w:t>
       </w:r>
-      <w:hyperlink r:id="rId11">
+      <w:hyperlink r:id="rId7">
         <w:r>
           <w:rPr>
             <w:rFonts w:ascii="Times New Roman" w:eastAsia="Times New Roman" w:hAnsi="Times New Roman" w:cs="Times New Roman"/>
@@ -918,18 +882,7 @@
           <w:szCs w:val="24"/>
           <w:highlight w:val="yellow"/>
         </w:rPr>
-        <w:t>H</w:t>
-      </w:r>
-      <w:r>
-        <w:rPr>
-          <w:rFonts w:ascii="Times New Roman" w:eastAsia="Times New Roman" w:hAnsi="Times New Roman" w:cs="Times New Roman"/>
-          <w:b/>
-          <w:bCs/>
-          <w:sz w:val="24"/>
-          <w:szCs w:val="24"/>
-          <w:highlight w:val="yellow"/>
-        </w:rPr>
-        <w:t>yperlink to preprint</w:t>
+        <w:t>Hyperlink to preprint</w:t>
       </w:r>
       <w:r>
         <w:rPr>
@@ -950,9 +903,9 @@
       </w:r>
     </w:p>
     <w:sectPr>
-      <w:headerReference w:type="default" r:id="rId12"/>
-      <w:footerReference w:type="even" r:id="rId13"/>
-      <w:footerReference w:type="default" r:id="rId14"/>
+      <w:headerReference w:type="default" r:id="rId8"/>
+      <w:footerReference w:type="even" r:id="rId9"/>
+      <w:footerReference w:type="default" r:id="rId10"/>
       <w:pgSz w:w="12240" w:h="15840"/>
       <w:pgMar w:top="1440" w:right="1440" w:bottom="1440" w:left="1440" w:header="720" w:footer="720" w:gutter="0"/>
       <w:lnNumType w:countBy="1" w:restart="continuous"/>
@@ -962,58 +915,6 @@
     </w:sectPr>
   </w:body>
 </w:document>
-</file>
-
-<file path=word/comments.xml><?xml version="1.0" encoding="utf-8"?>
-<w:comments xmlns:wpc="http://schemas.microsoft.com/office/word/2010/wordprocessingCanvas" xmlns:cx="http://schemas.microsoft.com/office/drawing/2014/chartex" xmlns:cx1="http://schemas.microsoft.com/office/drawing/2015/9/8/chartex" xmlns:cx2="http://schemas.microsoft.com/office/drawing/2015/10/21/chartex" xmlns:cx3="http://schemas.microsoft.com/office/drawing/2016/5/9/chartex" xmlns:cx4="http://schemas.microsoft.com/office/drawing/2016/5/10/chartex" xmlns:cx5="http://schemas.microsoft.com/office/drawing/2016/5/11/chartex" xmlns:cx6="http://schemas.microsoft.com/office/drawing/2016/5/12/chartex" xmlns:cx7="http://schemas.microsoft.com/office/drawing/2016/5/13/chartex" xmlns:cx8="http://schemas.microsoft.com/office/drawing/2016/5/14/chartex" xmlns:mc="http://schemas.openxmlformats.org/markup-compatibility/2006" xmlns:aink="http://schemas.microsoft.com/office/drawing/2016/ink" xmlns:am3d="http://schemas.microsoft.com/office/drawing/2017/model3d" xmlns:o="urn:schemas-microsoft-com:office:office" xmlns:oel="http://schemas.microsoft.com/office/2019/extlst" xmlns:r="http://schemas.openxmlformats.org/officeDocument/2006/relationships" xmlns:m="http://schemas.openxmlformats.org/officeDocument/2006/math" xmlns:v="urn:schemas-microsoft-com:vml" xmlns:wp14="http://schemas.microsoft.com/office/word/2010/wordprocessingDrawing" xmlns:wp="http://schemas.openxmlformats.org/drawingml/2006/wordprocessingDrawing" xmlns:w10="urn:schemas-microsoft-com:office:word" xmlns:w="http://schemas.openxmlformats.org/wordprocessingml/2006/main" xmlns:w14="http://schemas.microsoft.com/office/word/2010/wordml" xmlns:w15="http://schemas.microsoft.com/office/word/2012/wordml" xmlns:w16cex="http://schemas.microsoft.com/office/word/2018/wordml/cex" xmlns:w16cid="http://schemas.microsoft.com/office/word/2016/wordml/cid" xmlns:w16="http://schemas.microsoft.com/office/word/2018/wordml" xmlns:w16du="http://schemas.microsoft.com/office/word/2023/wordml/word16du" xmlns:w16sdtdh="http://schemas.microsoft.com/office/word/2020/wordml/sdtdatahash" xmlns:w16se="http://schemas.microsoft.com/office/word/2015/wordml/symex" xmlns:wpg="http://schemas.microsoft.com/office/word/2010/wordprocessingGroup" xmlns:wpi="http://schemas.microsoft.com/office/word/2010/wordprocessingInk" xmlns:wne="http://schemas.microsoft.com/office/word/2006/wordml" xmlns:wps="http://schemas.microsoft.com/office/word/2010/wordprocessingShape" mc:Ignorable="w14 w15 w16se w16cid w16 w16cex w16sdtdh w16du wp14">
-  <w:comment w:id="0" w:author="Montecino, Diego" w:date="2024-10-07T13:08:00Z" w:initials="DM">
-    <w:p>
-      <w:r>
-        <w:rPr>
-          <w:rStyle w:val="CommentReference"/>
-        </w:rPr>
-        <w:annotationRef/>
-      </w:r>
-      <w:r>
-        <w:rPr>
-          <w:color w:val="000000"/>
-          <w:sz w:val="20"/>
-          <w:szCs w:val="32"/>
-        </w:rPr>
-        <w:t>Article impact statement: In ≤140 characters (including spaces and punctuation), provide a</w:t>
-      </w:r>
-    </w:p>
-    <w:p/>
-    <w:p>
-      <w:r>
-        <w:rPr>
-          <w:color w:val="000000"/>
-          <w:sz w:val="20"/>
-          <w:szCs w:val="32"/>
-        </w:rPr>
-        <w:t>statement that expresses the primary finding or message. This statement should emphasize the paper’s practical or policy importance. The statement may be a report of the primary result or theme if the practical or policy importance of the result is obvious. It should not be a reiterated or lengthened title or describe what is presented (e.g., “A method to x is presented.”). It should not contain personal pronouns or statements resembling “X was examined.”</w:t>
-      </w:r>
-    </w:p>
-  </w:comment>
-</w:comments>
-</file>
-
-<file path=word/commentsExtended.xml><?xml version="1.0" encoding="utf-8"?>
-<w15:commentsEx xmlns:wpc="http://schemas.microsoft.com/office/word/2010/wordprocessingCanvas" xmlns:cx="http://schemas.microsoft.com/office/drawing/2014/chartex" xmlns:cx1="http://schemas.microsoft.com/office/drawing/2015/9/8/chartex" xmlns:cx2="http://schemas.microsoft.com/office/drawing/2015/10/21/chartex" xmlns:cx3="http://schemas.microsoft.com/office/drawing/2016/5/9/chartex" xmlns:cx4="http://schemas.microsoft.com/office/drawing/2016/5/10/chartex" xmlns:cx5="http://schemas.microsoft.com/office/drawing/2016/5/11/chartex" xmlns:cx6="http://schemas.microsoft.com/office/drawing/2016/5/12/chartex" xmlns:cx7="http://schemas.microsoft.com/office/drawing/2016/5/13/chartex" xmlns:cx8="http://schemas.microsoft.com/office/drawing/2016/5/14/chartex" xmlns:mc="http://schemas.openxmlformats.org/markup-compatibility/2006" xmlns:aink="http://schemas.microsoft.com/office/drawing/2016/ink" xmlns:am3d="http://schemas.microsoft.com/office/drawing/2017/model3d" xmlns:o="urn:schemas-microsoft-com:office:office" xmlns:oel="http://schemas.microsoft.com/office/2019/extlst" xmlns:r="http://schemas.openxmlformats.org/officeDocument/2006/relationships" xmlns:m="http://schemas.openxmlformats.org/officeDocument/2006/math" xmlns:v="urn:schemas-microsoft-com:vml" xmlns:wp14="http://schemas.microsoft.com/office/word/2010/wordprocessingDrawing" xmlns:wp="http://schemas.openxmlformats.org/drawingml/2006/wordprocessingDrawing" xmlns:w10="urn:schemas-microsoft-com:office:word" xmlns:w="http://schemas.openxmlformats.org/wordprocessingml/2006/main" xmlns:w14="http://schemas.microsoft.com/office/word/2010/wordml" xmlns:w15="http://schemas.microsoft.com/office/word/2012/wordml" xmlns:w16cex="http://schemas.microsoft.com/office/word/2018/wordml/cex" xmlns:w16cid="http://schemas.microsoft.com/office/word/2016/wordml/cid" xmlns:w16="http://schemas.microsoft.com/office/word/2018/wordml" xmlns:w16du="http://schemas.microsoft.com/office/word/2023/wordml/word16du" xmlns:w16sdtdh="http://schemas.microsoft.com/office/word/2020/wordml/sdtdatahash" xmlns:w16se="http://schemas.microsoft.com/office/word/2015/wordml/symex" xmlns:wpg="http://schemas.microsoft.com/office/word/2010/wordprocessingGroup" xmlns:wpi="http://schemas.microsoft.com/office/word/2010/wordprocessingInk" xmlns:wne="http://schemas.microsoft.com/office/word/2006/wordml" xmlns:wps="http://schemas.microsoft.com/office/word/2010/wordprocessingShape" mc:Ignorable="w14 w15 w16se w16cid w16 w16cex w16sdtdh w16du wp14">
-  <w15:commentEx w15:paraId="2A9200FB" w15:done="0"/>
-</w15:commentsEx>
-</file>
-
-<file path=word/commentsExtensible.xml><?xml version="1.0" encoding="utf-8"?>
-<w16cex:commentsExtensible xmlns:wpc="http://schemas.microsoft.com/office/word/2010/wordprocessingCanvas" xmlns:cx="http://schemas.microsoft.com/office/drawing/2014/chartex" xmlns:cx1="http://schemas.microsoft.com/office/drawing/2015/9/8/chartex" xmlns:cx2="http://schemas.microsoft.com/office/drawing/2015/10/21/chartex" xmlns:cx3="http://schemas.microsoft.com/office/drawing/2016/5/9/chartex" xmlns:cx4="http://schemas.microsoft.com/office/drawing/2016/5/10/chartex" xmlns:cx5="http://schemas.microsoft.com/office/drawing/2016/5/11/chartex" xmlns:cx6="http://schemas.microsoft.com/office/drawing/2016/5/12/chartex" xmlns:cx7="http://schemas.microsoft.com/office/drawing/2016/5/13/chartex" xmlns:cx8="http://schemas.microsoft.com/office/drawing/2016/5/14/chartex" xmlns:cr="http://schemas.microsoft.com/office/comments/2020/reactions" xmlns:mc="http://schemas.openxmlformats.org/markup-compatibility/2006" xmlns:aink="http://schemas.microsoft.com/office/drawing/2016/ink" xmlns:am3d="http://schemas.microsoft.com/office/drawing/2017/model3d" xmlns:o="urn:schemas-microsoft-com:office:office" xmlns:oel="http://schemas.microsoft.com/office/2019/extlst" xmlns:r="http://schemas.openxmlformats.org/officeDocument/2006/relationships" xmlns:m="http://schemas.openxmlformats.org/officeDocument/2006/math" xmlns:v="urn:schemas-microsoft-com:vml" xmlns:wp14="http://schemas.microsoft.com/office/word/2010/wordprocessingDrawing" xmlns:wp="http://schemas.openxmlformats.org/drawingml/2006/wordprocessingDrawing" xmlns:w10="urn:schemas-microsoft-com:office:word" xmlns:w="http://schemas.openxmlformats.org/wordprocessingml/2006/main" xmlns:w14="http://schemas.microsoft.com/office/word/2010/wordml" xmlns:w15="http://schemas.microsoft.com/office/word/2012/wordml" xmlns:w16cex="http://schemas.microsoft.com/office/word/2018/wordml/cex" xmlns:w16cid="http://schemas.microsoft.com/office/word/2016/wordml/cid" xmlns:w16="http://schemas.microsoft.com/office/word/2018/wordml" xmlns:w16du="http://schemas.microsoft.com/office/word/2023/wordml/word16du" xmlns:w16sdtdh="http://schemas.microsoft.com/office/word/2020/wordml/sdtdatahash" xmlns:w16se="http://schemas.microsoft.com/office/word/2015/wordml/symex" xmlns:wpg="http://schemas.microsoft.com/office/word/2010/wordprocessingGroup" xmlns:wpi="http://schemas.microsoft.com/office/word/2010/wordprocessingInk" xmlns:wne="http://schemas.microsoft.com/office/word/2006/wordml" xmlns:wps="http://schemas.microsoft.com/office/word/2010/wordprocessingShape" mc:Ignorable="w14 w15 w16se w16cid w16 w16cex w16sdtdh cr w16du wp14">
-  <w16cex:commentExtensible w16cex:durableId="5450D1C6" w16cex:dateUtc="2024-10-07T17:08:00Z"/>
-</w16cex:commentsExtensible>
-</file>
-
-<file path=word/commentsIds.xml><?xml version="1.0" encoding="utf-8"?>
-<w16cid:commentsIds xmlns:wpc="http://schemas.microsoft.com/office/word/2010/wordprocessingCanvas" xmlns:cx="http://schemas.microsoft.com/office/drawing/2014/chartex" xmlns:cx1="http://schemas.microsoft.com/office/drawing/2015/9/8/chartex" xmlns:cx2="http://schemas.microsoft.com/office/drawing/2015/10/21/chartex" xmlns:cx3="http://schemas.microsoft.com/office/drawing/2016/5/9/chartex" xmlns:cx4="http://schemas.microsoft.com/office/drawing/2016/5/10/chartex" xmlns:cx5="http://schemas.microsoft.com/office/drawing/2016/5/11/chartex" xmlns:cx6="http://schemas.microsoft.com/office/drawing/2016/5/12/chartex" xmlns:cx7="http://schemas.microsoft.com/office/drawing/2016/5/13/chartex" xmlns:cx8="http://schemas.microsoft.com/office/drawing/2016/5/14/chartex" xmlns:mc="http://schemas.openxmlformats.org/markup-compatibility/2006" xmlns:aink="http://schemas.microsoft.com/office/drawing/2016/ink" xmlns:am3d="http://schemas.microsoft.com/office/drawing/2017/model3d" xmlns:o="urn:schemas-microsoft-com:office:office" xmlns:oel="http://schemas.microsoft.com/office/2019/extlst" xmlns:r="http://schemas.openxmlformats.org/officeDocument/2006/relationships" xmlns:m="http://schemas.openxmlformats.org/officeDocument/2006/math" xmlns:v="urn:schemas-microsoft-com:vml" xmlns:wp14="http://schemas.microsoft.com/office/word/2010/wordprocessingDrawing" xmlns:wp="http://schemas.openxmlformats.org/drawingml/2006/wordprocessingDrawing" xmlns:w10="urn:schemas-microsoft-com:office:word" xmlns:w="http://schemas.openxmlformats.org/wordprocessingml/2006/main" xmlns:w14="http://schemas.microsoft.com/office/word/2010/wordml" xmlns:w15="http://schemas.microsoft.com/office/word/2012/wordml" xmlns:w16cex="http://schemas.microsoft.com/office/word/2018/wordml/cex" xmlns:w16cid="http://schemas.microsoft.com/office/word/2016/wordml/cid" xmlns:w16="http://schemas.microsoft.com/office/word/2018/wordml" xmlns:w16du="http://schemas.microsoft.com/office/word/2023/wordml/word16du" xmlns:w16sdtdh="http://schemas.microsoft.com/office/word/2020/wordml/sdtdatahash" xmlns:w16se="http://schemas.microsoft.com/office/word/2015/wordml/symex" xmlns:wpg="http://schemas.microsoft.com/office/word/2010/wordprocessingGroup" xmlns:wpi="http://schemas.microsoft.com/office/word/2010/wordprocessingInk" xmlns:wne="http://schemas.microsoft.com/office/word/2006/wordml" xmlns:wps="http://schemas.microsoft.com/office/word/2010/wordprocessingShape" mc:Ignorable="w14 w15 w16se w16cid w16 w16cex w16sdtdh w16du wp14">
-  <w16cid:commentId w16cid:paraId="2A9200FB" w16cid:durableId="5450D1C6"/>
-</w16cid:commentsIds>
 </file>
 
 <file path=word/endnotes.xml><?xml version="1.0" encoding="utf-8"?>
@@ -1187,14 +1088,6 @@
 <w:hdr xmlns:wpc="http://schemas.microsoft.com/office/word/2010/wordprocessingCanvas" xmlns:cx="http://schemas.microsoft.com/office/drawing/2014/chartex" xmlns:cx1="http://schemas.microsoft.com/office/drawing/2015/9/8/chartex" xmlns:cx2="http://schemas.microsoft.com/office/drawing/2015/10/21/chartex" xmlns:cx3="http://schemas.microsoft.com/office/drawing/2016/5/9/chartex" xmlns:cx4="http://schemas.microsoft.com/office/drawing/2016/5/10/chartex" xmlns:cx5="http://schemas.microsoft.com/office/drawing/2016/5/11/chartex" xmlns:cx6="http://schemas.microsoft.com/office/drawing/2016/5/12/chartex" xmlns:cx7="http://schemas.microsoft.com/office/drawing/2016/5/13/chartex" xmlns:cx8="http://schemas.microsoft.com/office/drawing/2016/5/14/chartex" xmlns:mc="http://schemas.openxmlformats.org/markup-compatibility/2006" xmlns:aink="http://schemas.microsoft.com/office/drawing/2016/ink" xmlns:am3d="http://schemas.microsoft.com/office/drawing/2017/model3d" xmlns:o="urn:schemas-microsoft-com:office:office" xmlns:oel="http://schemas.microsoft.com/office/2019/extlst" xmlns:r="http://schemas.openxmlformats.org/officeDocument/2006/relationships" xmlns:m="http://schemas.openxmlformats.org/officeDocument/2006/math" xmlns:v="urn:schemas-microsoft-com:vml" xmlns:wp14="http://schemas.microsoft.com/office/word/2010/wordprocessingDrawing" xmlns:wp="http://schemas.openxmlformats.org/drawingml/2006/wordprocessingDrawing" xmlns:w10="urn:schemas-microsoft-com:office:word" xmlns:w="http://schemas.openxmlformats.org/wordprocessingml/2006/main" xmlns:w14="http://schemas.microsoft.com/office/word/2010/wordml" xmlns:w15="http://schemas.microsoft.com/office/word/2012/wordml" xmlns:w16cex="http://schemas.microsoft.com/office/word/2018/wordml/cex" xmlns:w16cid="http://schemas.microsoft.com/office/word/2016/wordml/cid" xmlns:w16="http://schemas.microsoft.com/office/word/2018/wordml" xmlns:w16du="http://schemas.microsoft.com/office/word/2023/wordml/word16du" xmlns:w16sdtdh="http://schemas.microsoft.com/office/word/2020/wordml/sdtdatahash" xmlns:w16se="http://schemas.microsoft.com/office/word/2015/wordml/symex" xmlns:wpg="http://schemas.microsoft.com/office/word/2010/wordprocessingGroup" xmlns:wpi="http://schemas.microsoft.com/office/word/2010/wordprocessingInk" xmlns:wne="http://schemas.microsoft.com/office/word/2006/wordml" xmlns:wps="http://schemas.microsoft.com/office/word/2010/wordprocessingShape" mc:Ignorable="w14 w15 w16se w16cid w16 w16cex w16sdtdh w16du wp14">
   <w:p/>
 </w:hdr>
-</file>
-
-<file path=word/people.xml><?xml version="1.0" encoding="utf-8"?>
-<w15:people xmlns:wpc="http://schemas.microsoft.com/office/word/2010/wordprocessingCanvas" xmlns:cx="http://schemas.microsoft.com/office/drawing/2014/chartex" xmlns:cx1="http://schemas.microsoft.com/office/drawing/2015/9/8/chartex" xmlns:cx2="http://schemas.microsoft.com/office/drawing/2015/10/21/chartex" xmlns:cx3="http://schemas.microsoft.com/office/drawing/2016/5/9/chartex" xmlns:cx4="http://schemas.microsoft.com/office/drawing/2016/5/10/chartex" xmlns:cx5="http://schemas.microsoft.com/office/drawing/2016/5/11/chartex" xmlns:cx6="http://schemas.microsoft.com/office/drawing/2016/5/12/chartex" xmlns:cx7="http://schemas.microsoft.com/office/drawing/2016/5/13/chartex" xmlns:cx8="http://schemas.microsoft.com/office/drawing/2016/5/14/chartex" xmlns:mc="http://schemas.openxmlformats.org/markup-compatibility/2006" xmlns:aink="http://schemas.microsoft.com/office/drawing/2016/ink" xmlns:am3d="http://schemas.microsoft.com/office/drawing/2017/model3d" xmlns:o="urn:schemas-microsoft-com:office:office" xmlns:oel="http://schemas.microsoft.com/office/2019/extlst" xmlns:r="http://schemas.openxmlformats.org/officeDocument/2006/relationships" xmlns:m="http://schemas.openxmlformats.org/officeDocument/2006/math" xmlns:v="urn:schemas-microsoft-com:vml" xmlns:wp14="http://schemas.microsoft.com/office/word/2010/wordprocessingDrawing" xmlns:wp="http://schemas.openxmlformats.org/drawingml/2006/wordprocessingDrawing" xmlns:w10="urn:schemas-microsoft-com:office:word" xmlns:w="http://schemas.openxmlformats.org/wordprocessingml/2006/main" xmlns:w14="http://schemas.microsoft.com/office/word/2010/wordml" xmlns:w15="http://schemas.microsoft.com/office/word/2012/wordml" xmlns:w16cex="http://schemas.microsoft.com/office/word/2018/wordml/cex" xmlns:w16cid="http://schemas.microsoft.com/office/word/2016/wordml/cid" xmlns:w16="http://schemas.microsoft.com/office/word/2018/wordml" xmlns:w16du="http://schemas.microsoft.com/office/word/2023/wordml/word16du" xmlns:w16sdtdh="http://schemas.microsoft.com/office/word/2020/wordml/sdtdatahash" xmlns:w16se="http://schemas.microsoft.com/office/word/2015/wordml/symex" xmlns:wpg="http://schemas.microsoft.com/office/word/2010/wordprocessingGroup" xmlns:wpi="http://schemas.microsoft.com/office/word/2010/wordprocessingInk" xmlns:wne="http://schemas.microsoft.com/office/word/2006/wordml" xmlns:wps="http://schemas.microsoft.com/office/word/2010/wordprocessingShape" mc:Ignorable="w14 w15 w16se w16cid w16 w16cex w16sdtdh w16du wp14">
-  <w15:person w15:author="Montecino, Diego">
-    <w15:presenceInfo w15:providerId="AD" w15:userId="S::dmontecino@wcs.org::a795c42d-832a-4dce-b1d8-09bac981a9d2"/>
-  </w15:person>
-</w15:people>
 </file>
 
 <file path=word/styles.xml><?xml version="1.0" encoding="utf-8"?>
@@ -1843,6 +1736,7 @@
   <w:style w:type="character" w:default="1" w:styleId="DefaultParagraphFont">
     <w:name w:val="Default Paragraph Font"/>
     <w:uiPriority w:val="1"/>
+    <w:semiHidden/>
     <w:unhideWhenUsed/>
   </w:style>
   <w:style w:type="table" w:default="1" w:styleId="TableNormal">

</xml_diff>